<commit_message>
Updates to Round Robin Comparison
Add boolean AllOneSide check as flag for possible bad participants;
explicitly next the image pair container inside the Qualtrics question
container; use image base URL and list of image names.  Update Survey
Flow png and README accordingly.
</commit_message>
<xml_diff>
--- a/Module-RRC/ETK-RoundRobinComparisonREADME.docx
+++ b/Module-RRC/ETK-RoundRobinComparisonREADME.docx
@@ -271,6 +271,9 @@
         <w:t xml:space="preserve"> once and only once</w:t>
       </w:r>
       <w:r>
+        <w:t xml:space="preserve"> (note that an image is not compared to itself)</w:t>
+      </w:r>
+      <w:r>
         <w:t xml:space="preserve">. </w:t>
       </w:r>
       <w:r>
@@ -376,24 +379,30 @@
     <w:p>
       <w:r>
         <w:lastRenderedPageBreak/>
-        <w:t xml:space="preserve">A set of </w:t>
-      </w:r>
-      <w:r>
-        <w:t>four</w:t>
-      </w:r>
-      <w:r>
-        <w:t xml:space="preserve"> example images are included so the user can explore the functionality.  </w:t>
+        <w:t xml:space="preserve">A set of example images are included so the user can explore the functionality.  </w:t>
       </w:r>
       <w:r>
         <w:t xml:space="preserve">The user must edit the image source array and array of image names to point to the images which will be used.  A pair of validation images can also be included in a separate </w:t>
       </w:r>
       <w:r>
-        <w:t>array.</w:t>
-      </w:r>
-    </w:p>
-    <w:p>
-      <w:r>
-        <w:t xml:space="preserve">For each image pair, information on which choice was made and which images were shown must be saved to embedded variables. </w:t>
+        <w:t>array.  The pairwise comparison of validation images will be automatically randomized into the set of round robin comparison images.</w:t>
+      </w:r>
+    </w:p>
+    <w:p>
+      <w:r>
+        <w:t>For each image pair, information on which images were shown</w:t>
+      </w:r>
+      <w:r>
+        <w:t xml:space="preserve"> and which choice was made</w:t>
+      </w:r>
+      <w:r>
+        <w:t xml:space="preserve"> must be saved to embedded </w:t>
+      </w:r>
+      <w:r>
+        <w:t xml:space="preserve">data </w:t>
+      </w:r>
+      <w:r>
+        <w:t xml:space="preserve">variables. </w:t>
       </w:r>
       <w:r>
         <w:t xml:space="preserve">  The Qualtrics JavaScript API allows the user to write out information via the </w:t>
@@ -448,17 +457,60 @@
       <w:proofErr w:type="spellEnd"/>
       <w:r>
         <w:t>, where X starts at 0.  If the user wishes to change the embedded data variable names, t</w:t>
+      </w:r>
+      <w:r>
+        <w:t>he JavaScript file must be edited so that the embedded data variable names match</w:t>
+      </w:r>
+      <w:r>
+        <w:t xml:space="preserve"> the ones created in the survey flow</w:t>
+      </w:r>
+      <w:r>
+        <w:t xml:space="preserve">.  More information on creating embedded data variables and the survey flow can be found on the Qualtrics website.  </w:t>
+      </w:r>
+    </w:p>
+    <w:p>
+      <w:r>
+        <w:t xml:space="preserve">A Boolean variable, </w:t>
+      </w:r>
+      <w:proofErr w:type="spellStart"/>
+      <w:r>
+        <w:t>AllOneSide</w:t>
+      </w:r>
+      <w:proofErr w:type="spellEnd"/>
+      <w:r>
+        <w:t xml:space="preserve">, is used as a check to make sure that participants are faithfully completing the task.  If a user always chooses the left (or right) button, the </w:t>
+      </w:r>
+      <w:proofErr w:type="spellStart"/>
+      <w:r>
+        <w:t>AllOneSide</w:t>
+      </w:r>
+      <w:proofErr w:type="spellEnd"/>
+      <w:r>
+        <w:t xml:space="preserve"> flag is set to 1.  This can be used in post-processing to remove bad participants.  Again, </w:t>
+      </w:r>
+      <w:proofErr w:type="spellStart"/>
+      <w:r>
+        <w:t>AllOneSide</w:t>
+      </w:r>
+      <w:proofErr w:type="spellEnd"/>
+      <w:r>
+        <w:t xml:space="preserve"> must be declared in the Survey Flow </w:t>
+      </w:r>
+      <w:r>
+        <w:t>as an embedded v</w:t>
       </w:r>
       <w:bookmarkStart w:id="0" w:name="_GoBack"/>
       <w:bookmarkEnd w:id="0"/>
       <w:r>
-        <w:t>he JavaScript file must be edited so that the embedded data variable names match</w:t>
-      </w:r>
-      <w:r>
-        <w:t xml:space="preserve"> the ones created in the survey flow</w:t>
-      </w:r>
-      <w:r>
-        <w:t xml:space="preserve">.  More information on creating embedded data variables and the survey flow can be found on the Qualtrics website.  </w:t>
+        <w:t xml:space="preserve">ariable (with no preset value).  Note that if </w:t>
+      </w:r>
+      <w:proofErr w:type="spellStart"/>
+      <w:r>
+        <w:t>AllOneSide</w:t>
+      </w:r>
+      <w:proofErr w:type="spellEnd"/>
+      <w:r>
+        <w:t xml:space="preserve"> is false, it is not written out by Qualtrics.  </w:t>
       </w:r>
     </w:p>
     <w:p>

</xml_diff>